<commit_message>
Small update to the document about the requests
</commit_message>
<xml_diff>
--- a/Documento-To-Do-List.docx
+++ b/Documento-To-Do-List.docx
@@ -13,7 +13,6 @@
           <w:lang w:val="pt-BR"/>
         </w:rPr>
       </w:pPr>
-      <w:proofErr w:type="spellStart"/>
       <w:r>
         <w:rPr>
           <w:b/>
@@ -24,7 +23,6 @@
         </w:rPr>
         <w:t>To</w:t>
       </w:r>
-      <w:proofErr w:type="spellEnd"/>
       <w:r>
         <w:rPr>
           <w:b/>
@@ -33,10 +31,178 @@
           <w:szCs w:val="48"/>
           <w:lang w:val="pt-BR"/>
         </w:rPr>
-        <w:t>-Do-</w:t>
-      </w:r>
-      <w:proofErr w:type="spellStart"/>
-      <w:r>
+        <w:t>-Do-List</w:t>
+      </w:r>
+    </w:p>
+    <w:p>
+      <w:pPr>
+        <w:rPr>
+          <w:lang w:val="pt-BR"/>
+        </w:rPr>
+      </w:pPr>
+    </w:p>
+    <w:p>
+      <w:pPr>
+        <w:ind w:firstLine="720"/>
+        <w:rPr>
+          <w:lang w:val="pt-BR"/>
+        </w:rPr>
+      </w:pPr>
+      <w:r>
+        <w:rPr>
+          <w:lang w:val="pt-BR"/>
+        </w:rPr>
+        <w:t xml:space="preserve">O software To-Do-List é uma ideia simples par solucionar um problema recorrente do dia-a-dia, </w:t>
+      </w:r>
+      <w:r>
+        <w:rPr>
+          <w:lang w:val="pt-BR"/>
+        </w:rPr>
+        <w:t>a falta de organização com nossos projetos e objetivos.</w:t>
+      </w:r>
+    </w:p>
+    <w:p>
+      <w:pPr>
+        <w:ind w:firstLine="720"/>
+        <w:rPr>
+          <w:lang w:val="pt-BR"/>
+        </w:rPr>
+      </w:pPr>
+      <w:r>
+        <w:rPr>
+          <w:lang w:val="pt-BR"/>
+        </w:rPr>
+        <w:t xml:space="preserve">A solução é um sistema que faz esse gerenciamento para nós de maneira </w:t>
+      </w:r>
+      <w:r>
+        <w:rPr>
+          <w:lang w:val="pt-BR"/>
+        </w:rPr>
+        <w:t xml:space="preserve">funcional e intuitiva, </w:t>
+      </w:r>
+      <w:r>
+        <w:rPr>
+          <w:lang w:val="pt-BR"/>
+        </w:rPr>
+        <w:t xml:space="preserve">afinal, </w:t>
+      </w:r>
+      <w:r>
+        <w:rPr>
+          <w:lang w:val="pt-BR"/>
+        </w:rPr>
+        <w:t xml:space="preserve">como disse Charles Kattering </w:t>
+      </w:r>
+      <w:r>
+        <w:rPr>
+          <w:lang w:val="pt-BR"/>
+        </w:rPr>
+        <w:t>, um inventor e chefe de pesquisa da General Motors</w:t>
+      </w:r>
+      <w:r>
+        <w:rPr>
+          <w:lang w:val="pt-BR"/>
+        </w:rPr>
+        <w:t xml:space="preserve">, </w:t>
+      </w:r>
+      <w:r>
+        <w:rPr>
+          <w:lang w:val="pt-BR"/>
+        </w:rPr>
+        <w:t>"Um problema bem definido é um problema meio resolvido."</w:t>
+      </w:r>
+    </w:p>
+    <w:p>
+      <w:pPr>
+        <w:ind w:firstLine="720"/>
+        <w:rPr>
+          <w:lang w:val="pt-BR"/>
+        </w:rPr>
+      </w:pPr>
+      <w:r>
+        <w:rPr>
+          <w:lang w:val="pt-BR"/>
+        </w:rPr>
+        <w:t>A i</w:t>
+      </w:r>
+      <w:r>
+        <w:rPr>
+          <w:lang w:val="pt-BR"/>
+        </w:rPr>
+        <w:t>deia proposta é a de um sistema que recebe as entradas do usuário</w:t>
+      </w:r>
+      <w:r>
+        <w:rPr>
+          <w:lang w:val="pt-BR"/>
+        </w:rPr>
+        <w:t xml:space="preserve"> dividi</w:t>
+      </w:r>
+      <w:r>
+        <w:rPr>
+          <w:lang w:val="pt-BR"/>
+        </w:rPr>
+        <w:t xml:space="preserve">das em tarefas com um prazo definido e a função do software é </w:t>
+      </w:r>
+      <w:r>
+        <w:rPr>
+          <w:lang w:val="pt-BR"/>
+        </w:rPr>
+        <w:t>manter aquilo vivo, notificando o usuário quando u</w:t>
+      </w:r>
+      <w:r>
+        <w:rPr>
+          <w:lang w:val="pt-BR"/>
+        </w:rPr>
+        <w:t>m</w:t>
+      </w:r>
+      <w:r>
+        <w:rPr>
+          <w:lang w:val="pt-BR"/>
+        </w:rPr>
+        <w:t>a tarefa está próxima de expirar.</w:t>
+      </w:r>
+    </w:p>
+    <w:p>
+      <w:pPr>
+        <w:rPr>
+          <w:lang w:val="pt-BR"/>
+        </w:rPr>
+      </w:pPr>
+      <w:r>
+        <w:rPr>
+          <w:b/>
+          <w:bCs/>
+          <w:lang w:val="pt-BR"/>
+        </w:rPr>
+        <w:tab/>
+      </w:r>
+      <w:r>
+        <w:rPr>
+          <w:lang w:val="pt-BR"/>
+        </w:rPr>
+        <w:t xml:space="preserve">O objetivo principal do projeto </w:t>
+      </w:r>
+      <w:r>
+        <w:rPr>
+          <w:lang w:val="pt-BR"/>
+        </w:rPr>
+        <w:t>é auxiliar pessoas que tem alguma dificuldade com organização e multitarefas</w:t>
+      </w:r>
+      <w:r>
+        <w:rPr>
+          <w:lang w:val="pt-BR"/>
+        </w:rPr>
+        <w:t xml:space="preserve">. </w:t>
+      </w:r>
+    </w:p>
+    <w:p>
+      <w:pPr>
+        <w:rPr>
+          <w:lang w:val="pt-BR"/>
+        </w:rPr>
+      </w:pPr>
+    </w:p>
+    <w:p>
+      <w:pPr>
         <w:rPr>
           <w:b/>
           <w:bCs/>
@@ -44,232 +210,227 @@
           <w:szCs w:val="48"/>
           <w:lang w:val="pt-BR"/>
         </w:rPr>
-        <w:t>List</w:t>
-      </w:r>
-      <w:proofErr w:type="spellEnd"/>
-    </w:p>
-    <w:p>
-      <w:pPr>
-        <w:rPr>
-          <w:lang w:val="pt-BR"/>
-        </w:rPr>
-      </w:pPr>
-    </w:p>
-    <w:p>
-      <w:pPr>
-        <w:ind w:firstLine="720"/>
-        <w:rPr>
-          <w:lang w:val="pt-BR"/>
-        </w:rPr>
-      </w:pPr>
-      <w:r>
-        <w:rPr>
-          <w:lang w:val="pt-BR"/>
-        </w:rPr>
-        <w:t xml:space="preserve">O software </w:t>
-      </w:r>
-      <w:proofErr w:type="spellStart"/>
-      <w:r>
-        <w:rPr>
-          <w:lang w:val="pt-BR"/>
-        </w:rPr>
-        <w:t>To</w:t>
-      </w:r>
-      <w:proofErr w:type="spellEnd"/>
-      <w:r>
-        <w:rPr>
-          <w:lang w:val="pt-BR"/>
-        </w:rPr>
-        <w:t>-Do-</w:t>
-      </w:r>
-      <w:proofErr w:type="spellStart"/>
-      <w:r>
-        <w:rPr>
-          <w:lang w:val="pt-BR"/>
-        </w:rPr>
-        <w:t>List</w:t>
-      </w:r>
-      <w:proofErr w:type="spellEnd"/>
-      <w:r>
-        <w:rPr>
-          <w:lang w:val="pt-BR"/>
-        </w:rPr>
-        <w:t xml:space="preserve"> é uma ideia simples par solucionar um problema recorrente do </w:t>
-      </w:r>
-      <w:proofErr w:type="gramStart"/>
-      <w:r>
-        <w:rPr>
-          <w:lang w:val="pt-BR"/>
-        </w:rPr>
-        <w:t>dia-a-dia</w:t>
-      </w:r>
-      <w:proofErr w:type="gramEnd"/>
-      <w:r>
-        <w:rPr>
-          <w:lang w:val="pt-BR"/>
-        </w:rPr>
-        <w:t xml:space="preserve">, </w:t>
-      </w:r>
-      <w:r>
-        <w:rPr>
-          <w:lang w:val="pt-BR"/>
-        </w:rPr>
-        <w:t>a falta de organização com nossos projetos e objetivos.</w:t>
-      </w:r>
-    </w:p>
-    <w:p>
-      <w:pPr>
-        <w:ind w:firstLine="720"/>
-        <w:rPr>
-          <w:lang w:val="pt-BR"/>
-        </w:rPr>
-      </w:pPr>
-      <w:r>
-        <w:rPr>
-          <w:lang w:val="pt-BR"/>
-        </w:rPr>
-        <w:t xml:space="preserve">A solução é um sistema que faz esse gerenciamento para nós de maneira </w:t>
-      </w:r>
-      <w:r>
-        <w:rPr>
-          <w:lang w:val="pt-BR"/>
-        </w:rPr>
-        <w:t xml:space="preserve">funcional e intuitiva, </w:t>
-      </w:r>
-      <w:r>
-        <w:rPr>
-          <w:lang w:val="pt-BR"/>
-        </w:rPr>
-        <w:t xml:space="preserve">afinal, </w:t>
-      </w:r>
-      <w:r>
-        <w:rPr>
-          <w:lang w:val="pt-BR"/>
-        </w:rPr>
-        <w:t xml:space="preserve">como disse Charles </w:t>
-      </w:r>
-      <w:proofErr w:type="spellStart"/>
-      <w:proofErr w:type="gramStart"/>
-      <w:r>
-        <w:rPr>
-          <w:lang w:val="pt-BR"/>
-        </w:rPr>
-        <w:t>Kattering</w:t>
-      </w:r>
-      <w:proofErr w:type="spellEnd"/>
-      <w:r>
-        <w:rPr>
-          <w:lang w:val="pt-BR"/>
-        </w:rPr>
-        <w:t xml:space="preserve"> </w:t>
-      </w:r>
-      <w:r>
-        <w:rPr>
-          <w:lang w:val="pt-BR"/>
-        </w:rPr>
-        <w:t>,</w:t>
-      </w:r>
-      <w:proofErr w:type="gramEnd"/>
-      <w:r>
-        <w:rPr>
-          <w:lang w:val="pt-BR"/>
-        </w:rPr>
-        <w:t xml:space="preserve"> um inventor e chefe de pesquisa da General Motors</w:t>
-      </w:r>
-      <w:r>
-        <w:rPr>
-          <w:lang w:val="pt-BR"/>
-        </w:rPr>
-        <w:t xml:space="preserve">, </w:t>
-      </w:r>
-      <w:r>
-        <w:rPr>
-          <w:lang w:val="pt-BR"/>
-        </w:rPr>
-        <w:t>"Um problema bem definido é um problema meio resolvido."</w:t>
-      </w:r>
-    </w:p>
-    <w:p>
-      <w:pPr>
-        <w:ind w:firstLine="720"/>
-        <w:rPr>
-          <w:lang w:val="pt-BR"/>
-        </w:rPr>
-      </w:pPr>
-      <w:r>
-        <w:rPr>
-          <w:lang w:val="pt-BR"/>
-        </w:rPr>
-        <w:t>A i</w:t>
-      </w:r>
-      <w:r>
-        <w:rPr>
-          <w:lang w:val="pt-BR"/>
-        </w:rPr>
-        <w:t>deia proposta é a de um sistema que recebe as entradas do usuário</w:t>
-      </w:r>
-      <w:r>
-        <w:rPr>
-          <w:lang w:val="pt-BR"/>
-        </w:rPr>
-        <w:t xml:space="preserve"> dividi</w:t>
-      </w:r>
-      <w:r>
-        <w:rPr>
-          <w:lang w:val="pt-BR"/>
-        </w:rPr>
-        <w:t xml:space="preserve">das em tarefas com um prazo definido e a função do software é </w:t>
-      </w:r>
-      <w:r>
-        <w:rPr>
-          <w:lang w:val="pt-BR"/>
-        </w:rPr>
-        <w:t>manter aquilo vivo, notificando o usuário quando u</w:t>
-      </w:r>
-      <w:r>
-        <w:rPr>
-          <w:lang w:val="pt-BR"/>
-        </w:rPr>
-        <w:t>m</w:t>
-      </w:r>
-      <w:r>
-        <w:rPr>
-          <w:lang w:val="pt-BR"/>
-        </w:rPr>
-        <w:t>a tarefa está próxima de expirar.</w:t>
-      </w:r>
-    </w:p>
-    <w:p>
-      <w:pPr>
-        <w:rPr>
-          <w:lang w:val="pt-BR"/>
-        </w:rPr>
       </w:pPr>
       <w:r>
         <w:rPr>
           <w:b/>
           <w:bCs/>
-          <w:lang w:val="pt-BR"/>
-        </w:rPr>
-        <w:tab/>
-      </w:r>
-      <w:r>
-        <w:rPr>
-          <w:lang w:val="pt-BR"/>
-        </w:rPr>
-        <w:t xml:space="preserve">O objetivo principal do projeto </w:t>
-      </w:r>
-      <w:r>
-        <w:rPr>
-          <w:lang w:val="pt-BR"/>
-        </w:rPr>
-        <w:t>é auxiliar pessoas que tem alguma dificuldade com organização e multitarefas</w:t>
-      </w:r>
-      <w:r>
-        <w:rPr>
-          <w:lang w:val="pt-BR"/>
-        </w:rPr>
-        <w:t xml:space="preserve">. </w:t>
+          <w:sz w:val="48"/>
+          <w:szCs w:val="48"/>
+          <w:lang w:val="pt-BR"/>
+        </w:rPr>
+        <w:t>Requisitos Funcionais</w:t>
+      </w:r>
+    </w:p>
+    <w:p>
+      <w:pPr>
+        <w:rPr>
+          <w:lang w:val="pt-BR"/>
+        </w:rPr>
+      </w:pPr>
+      <w:r>
+        <w:rPr>
+          <w:lang w:val="pt-BR"/>
+        </w:rPr>
+        <w:t xml:space="preserve">RF01 </w:t>
+      </w:r>
+      <w:r>
+        <w:rPr>
+          <w:lang w:val="pt-BR"/>
+        </w:rPr>
+        <w:t>–</w:t>
+      </w:r>
+      <w:r>
+        <w:rPr>
+          <w:lang w:val="pt-BR"/>
+        </w:rPr>
+        <w:t xml:space="preserve"> </w:t>
+      </w:r>
+      <w:r>
+        <w:rPr>
+          <w:lang w:val="pt-BR"/>
+        </w:rPr>
+        <w:t>O usuário pode adicionar</w:t>
+      </w:r>
+      <w:r>
+        <w:rPr>
+          <w:lang w:val="pt-BR"/>
+        </w:rPr>
+        <w:t>, editar</w:t>
+      </w:r>
+      <w:r>
+        <w:rPr>
+          <w:lang w:val="pt-BR"/>
+        </w:rPr>
+        <w:t xml:space="preserve"> ou excluir</w:t>
+      </w:r>
+      <w:r>
+        <w:rPr>
+          <w:lang w:val="pt-BR"/>
+        </w:rPr>
+        <w:t xml:space="preserve"> projetos no sistema</w:t>
+      </w:r>
+    </w:p>
+    <w:p>
+      <w:pPr>
+        <w:rPr>
+          <w:lang w:val="pt-BR"/>
+        </w:rPr>
+      </w:pPr>
+      <w:r>
+        <w:rPr>
+          <w:lang w:val="pt-BR"/>
+        </w:rPr>
+        <w:t>RF02 – O usuário pode adicionar</w:t>
+      </w:r>
+      <w:r>
+        <w:rPr>
+          <w:lang w:val="pt-BR"/>
+        </w:rPr>
+        <w:t>, editar ou excluir</w:t>
+      </w:r>
+      <w:r>
+        <w:rPr>
+          <w:lang w:val="pt-BR"/>
+        </w:rPr>
+        <w:t xml:space="preserve"> tarefas </w:t>
+      </w:r>
+      <w:r>
+        <w:rPr>
+          <w:lang w:val="pt-BR"/>
+        </w:rPr>
+        <w:t>dentro dos projetos</w:t>
+      </w:r>
+    </w:p>
+    <w:p>
+      <w:pPr>
+        <w:rPr>
+          <w:lang w:val="pt-BR"/>
+        </w:rPr>
+      </w:pPr>
+      <w:r>
+        <w:rPr>
+          <w:lang w:val="pt-BR"/>
+        </w:rPr>
+        <w:t xml:space="preserve">RF03 – O usuário pode </w:t>
+      </w:r>
+      <w:r>
+        <w:rPr>
+          <w:lang w:val="pt-BR"/>
+        </w:rPr>
+        <w:t>visualizar o estado de todos os projetos e tarefas cadastrados por ele</w:t>
+      </w:r>
+    </w:p>
+    <w:p>
+      <w:pPr>
+        <w:rPr>
+          <w:lang w:val="pt-BR"/>
+        </w:rPr>
+      </w:pPr>
+      <w:r>
+        <w:rPr>
+          <w:lang w:val="pt-BR"/>
+        </w:rPr>
+        <w:t xml:space="preserve">RF04 </w:t>
+      </w:r>
+      <w:r>
+        <w:rPr>
+          <w:lang w:val="pt-BR"/>
+        </w:rPr>
+        <w:t>–</w:t>
+      </w:r>
+      <w:r>
+        <w:rPr>
+          <w:lang w:val="pt-BR"/>
+        </w:rPr>
+        <w:t xml:space="preserve"> </w:t>
+      </w:r>
+      <w:r>
+        <w:rPr>
+          <w:lang w:val="pt-BR"/>
+        </w:rPr>
+        <w:t>O usuário pode alterar o “estado” de uma tarefa (em dia, atrasada, suspensa ou concluída)</w:t>
+      </w:r>
+    </w:p>
+    <w:p>
+      <w:pPr>
+        <w:rPr>
+          <w:lang w:val="pt-BR"/>
+        </w:rPr>
+      </w:pPr>
+      <w:r>
+        <w:rPr>
+          <w:lang w:val="pt-BR"/>
+        </w:rPr>
+        <w:t>RF05 – O usuário pode manter seus dados,</w:t>
+      </w:r>
+      <w:r>
+        <w:rPr>
+          <w:lang w:val="pt-BR"/>
+        </w:rPr>
+        <w:t xml:space="preserve"> bem como, editar seu perfil</w:t>
+      </w:r>
+    </w:p>
+    <w:p>
+      <w:pPr>
+        <w:rPr>
+          <w:lang w:val="pt-BR"/>
+        </w:rPr>
+      </w:pPr>
+      <w:r>
+        <w:rPr>
+          <w:lang w:val="pt-BR"/>
+        </w:rPr>
+        <w:t xml:space="preserve">RF06 </w:t>
+      </w:r>
+      <w:r>
+        <w:rPr>
+          <w:lang w:val="pt-BR"/>
+        </w:rPr>
+        <w:t>–</w:t>
+      </w:r>
+      <w:r>
+        <w:rPr>
+          <w:lang w:val="pt-BR"/>
+        </w:rPr>
+        <w:t xml:space="preserve"> </w:t>
+      </w:r>
+      <w:r>
+        <w:rPr>
+          <w:lang w:val="pt-BR"/>
+        </w:rPr>
+        <w:t xml:space="preserve">O usuário </w:t>
+      </w:r>
+      <w:r>
+        <w:rPr>
+          <w:lang w:val="pt-BR"/>
+        </w:rPr>
+        <w:t xml:space="preserve">pode cadastrar seu </w:t>
+      </w:r>
+      <w:r>
+        <w:rPr>
+          <w:lang w:val="pt-BR"/>
+        </w:rPr>
+        <w:t>e-mail para receber notificações</w:t>
+      </w:r>
+    </w:p>
+    <w:p>
+      <w:pPr>
+        <w:rPr>
+          <w:lang w:val="pt-BR"/>
+        </w:rPr>
+      </w:pPr>
+      <w:r>
+        <w:rPr>
+          <w:lang w:val="pt-BR"/>
+        </w:rPr>
+        <w:t>RF</w:t>
+      </w:r>
+      <w:r>
+        <w:rPr>
+          <w:lang w:val="pt-BR"/>
+        </w:rPr>
+        <w:t>07 – O usuário deve definir a frequência com que receberá suas notificações</w:t>
       </w:r>
     </w:p>
     <w:p>
@@ -284,6 +445,8 @@
         <w:rPr>
           <w:b/>
           <w:bCs/>
+          <w:sz w:val="48"/>
+          <w:szCs w:val="48"/>
           <w:lang w:val="pt-BR"/>
         </w:rPr>
       </w:pPr>
@@ -291,151 +454,223 @@
         <w:rPr>
           <w:b/>
           <w:bCs/>
-          <w:lang w:val="pt-BR"/>
-        </w:rPr>
-        <w:t>Passo 2: Escopo e Requisitos</w:t>
-      </w:r>
-    </w:p>
-    <w:p>
-      <w:pPr>
-        <w:rPr>
-          <w:lang w:val="pt-BR"/>
-        </w:rPr>
-      </w:pPr>
-      <w:r>
-        <w:rPr>
-          <w:lang w:val="pt-BR"/>
-        </w:rPr>
-        <w:t>Aqui você detalhará as funcionalidades e as regras do seu sistema.</w:t>
-      </w:r>
-    </w:p>
-    <w:p>
-      <w:pPr>
+          <w:sz w:val="48"/>
+          <w:szCs w:val="48"/>
+          <w:lang w:val="pt-BR"/>
+        </w:rPr>
+        <w:t xml:space="preserve">Requisitos </w:t>
+      </w:r>
+      <w:r>
         <w:rPr>
           <w:b/>
           <w:bCs/>
-          <w:lang w:val="pt-BR"/>
-        </w:rPr>
-      </w:pPr>
+          <w:sz w:val="48"/>
+          <w:szCs w:val="48"/>
+          <w:lang w:val="pt-BR"/>
+        </w:rPr>
+        <w:t>N</w:t>
+      </w:r>
       <w:r>
         <w:rPr>
           <w:b/>
           <w:bCs/>
-          <w:lang w:val="pt-BR"/>
-        </w:rPr>
-        <w:t>Requisitos Funcionais:</w:t>
-      </w:r>
-    </w:p>
-    <w:p>
-      <w:pPr>
-        <w:rPr>
-          <w:lang w:val="pt-BR"/>
-        </w:rPr>
-      </w:pPr>
-      <w:r>
-        <w:rPr>
-          <w:lang w:val="pt-BR"/>
-        </w:rPr>
-        <w:t xml:space="preserve">Descreva as funcionalidades específicas do software. Utilize o formato de </w:t>
+          <w:sz w:val="48"/>
+          <w:szCs w:val="48"/>
+          <w:lang w:val="pt-BR"/>
+        </w:rPr>
+        <w:t xml:space="preserve">ão </w:t>
       </w:r>
       <w:r>
         <w:rPr>
           <w:b/>
           <w:bCs/>
-          <w:lang w:val="pt-BR"/>
-        </w:rPr>
-        <w:t>Histórias de Usuário</w:t>
-      </w:r>
-      <w:r>
-        <w:rPr>
-          <w:lang w:val="pt-BR"/>
-        </w:rPr>
-        <w:t xml:space="preserve"> para uma abordagem moderna e centrada no usuário.</w:t>
-      </w:r>
-    </w:p>
-    <w:p>
-      <w:pPr>
-        <w:numPr>
-          <w:ilvl w:val="0"/>
-          <w:numId w:val="3"/>
-        </w:numPr>
-        <w:rPr>
-          <w:lang w:val="pt-BR"/>
-        </w:rPr>
-      </w:pPr>
+          <w:sz w:val="48"/>
+          <w:szCs w:val="48"/>
+          <w:lang w:val="pt-BR"/>
+        </w:rPr>
+        <w:t>F</w:t>
+      </w:r>
       <w:r>
         <w:rPr>
           <w:b/>
           <w:bCs/>
-          <w:lang w:val="pt-BR"/>
-        </w:rPr>
-        <w:t>Exemplo de Épico:</w:t>
-      </w:r>
-      <w:r>
-        <w:rPr>
-          <w:lang w:val="pt-BR"/>
-        </w:rPr>
-        <w:t xml:space="preserve"> Gerenciamento de Quadros</w:t>
-      </w:r>
-    </w:p>
-    <w:p>
-      <w:pPr>
-        <w:numPr>
-          <w:ilvl w:val="1"/>
-          <w:numId w:val="3"/>
-        </w:numPr>
-        <w:rPr>
-          <w:lang w:val="pt-BR"/>
-        </w:rPr>
-      </w:pPr>
-      <w:r>
+          <w:sz w:val="48"/>
+          <w:szCs w:val="48"/>
+          <w:lang w:val="pt-BR"/>
+        </w:rPr>
+        <w:t>uncionais</w:t>
+      </w:r>
+    </w:p>
+    <w:p>
+      <w:pPr>
+        <w:rPr>
+          <w:lang w:val="pt-BR"/>
+        </w:rPr>
+      </w:pPr>
+      <w:r>
+        <w:rPr>
+          <w:lang w:val="pt-BR"/>
+        </w:rPr>
+        <w:t xml:space="preserve">RNF01 – </w:t>
+      </w:r>
+      <w:r>
+        <w:rPr>
+          <w:lang w:val="pt-BR"/>
+        </w:rPr>
+        <w:t>O sistema deve ser uma aplicação web acessível via navegador moderno</w:t>
+      </w:r>
+      <w:r>
+        <w:rPr>
+          <w:lang w:val="pt-BR"/>
+        </w:rPr>
+        <w:t xml:space="preserve">, desenvolvido </w:t>
+      </w:r>
+      <w:r>
+        <w:rPr>
+          <w:lang w:val="pt-BR"/>
+        </w:rPr>
+        <w:t>com SpringBoot e React</w:t>
+      </w:r>
+    </w:p>
+    <w:p>
+      <w:pPr>
+        <w:rPr>
+          <w:lang w:val="pt-BR"/>
+        </w:rPr>
+      </w:pPr>
+      <w:r>
+        <w:rPr>
+          <w:lang w:val="pt-BR"/>
+        </w:rPr>
+        <w:lastRenderedPageBreak/>
+        <w:t xml:space="preserve">RNF02 – O sistema utilizará banco de dados relacional </w:t>
+      </w:r>
+      <w:r>
+        <w:rPr>
+          <w:lang w:val="pt-BR"/>
+        </w:rPr>
+        <w:t>postgresql</w:t>
+      </w:r>
+    </w:p>
+    <w:p>
+      <w:pPr>
+        <w:rPr>
+          <w:lang w:val="pt-BR"/>
+        </w:rPr>
+      </w:pPr>
+      <w:r>
+        <w:rPr>
+          <w:lang w:val="pt-BR"/>
+        </w:rPr>
+        <w:t xml:space="preserve">RNF03 </w:t>
+      </w:r>
+      <w:r>
+        <w:rPr>
+          <w:lang w:val="pt-BR"/>
+        </w:rPr>
+        <w:t>–</w:t>
+      </w:r>
+      <w:r>
+        <w:rPr>
+          <w:lang w:val="pt-BR"/>
+        </w:rPr>
+        <w:t xml:space="preserve"> </w:t>
+      </w:r>
+      <w:r>
+        <w:rPr>
+          <w:lang w:val="pt-BR"/>
+        </w:rPr>
+        <w:t>O sistema deve enviar</w:t>
+      </w:r>
+      <w:r>
+        <w:rPr>
+          <w:lang w:val="pt-BR"/>
+        </w:rPr>
+        <w:t xml:space="preserve"> notificações </w:t>
+      </w:r>
+      <w:r>
+        <w:rPr>
+          <w:lang w:val="pt-BR"/>
+        </w:rPr>
+        <w:t>para o e-mail cadastrado apenas</w:t>
+      </w:r>
+    </w:p>
+    <w:p>
+      <w:pPr>
+        <w:rPr>
+          <w:lang w:val="pt-BR"/>
+        </w:rPr>
+      </w:pPr>
+      <w:r>
+        <w:rPr>
+          <w:lang w:val="pt-BR"/>
+        </w:rPr>
+        <w:t xml:space="preserve">RNF04 </w:t>
+      </w:r>
+      <w:r>
+        <w:rPr>
+          <w:lang w:val="pt-BR"/>
+        </w:rPr>
+        <w:t>–</w:t>
+      </w:r>
+      <w:r>
+        <w:rPr>
+          <w:lang w:val="pt-BR"/>
+        </w:rPr>
+        <w:t xml:space="preserve"> </w:t>
+      </w:r>
+      <w:r>
+        <w:rPr>
+          <w:lang w:val="pt-BR"/>
+        </w:rPr>
+        <w:t xml:space="preserve">O sistema deve estar disponível </w:t>
+      </w:r>
+      <w:r>
+        <w:rPr>
+          <w:lang w:val="pt-BR"/>
+        </w:rPr>
+        <w:t>99% do tempo</w:t>
+      </w:r>
+    </w:p>
+    <w:p>
+      <w:pPr>
+        <w:rPr>
+          <w:lang w:val="pt-BR"/>
+        </w:rPr>
+      </w:pPr>
+      <w:r>
+        <w:rPr>
+          <w:lang w:val="pt-BR"/>
+        </w:rPr>
+        <w:t xml:space="preserve">RNF05 – O sistema deve ser </w:t>
+      </w:r>
+      <w:r>
+        <w:rPr>
+          <w:lang w:val="pt-BR"/>
+        </w:rPr>
+        <w:t>responsivo e</w:t>
+      </w:r>
+      <w:r>
+        <w:rPr>
+          <w:lang w:val="pt-BR"/>
+        </w:rPr>
+        <w:t xml:space="preserve"> intuitivo</w:t>
+      </w:r>
+    </w:p>
+    <w:p>
+      <w:pPr>
+        <w:rPr>
+          <w:lang w:val="pt-BR"/>
+        </w:rPr>
+      </w:pPr>
+    </w:p>
+    <w:p>
+      <w:pPr>
         <w:rPr>
           <w:b/>
           <w:bCs/>
-          <w:lang w:val="pt-BR"/>
-        </w:rPr>
-        <w:t>História de Usuário 1:</w:t>
-      </w:r>
-      <w:r>
-        <w:rPr>
-          <w:lang w:val="pt-BR"/>
-        </w:rPr>
-        <w:t xml:space="preserve"> </w:t>
-      </w:r>
-      <w:r>
-        <w:rPr>
-          <w:i/>
-          <w:iCs/>
-          <w:lang w:val="pt-BR"/>
-        </w:rPr>
-        <w:t xml:space="preserve">Como um usuário, eu quero poder </w:t>
-      </w:r>
-      <w:proofErr w:type="gramStart"/>
-      <w:r>
-        <w:rPr>
-          <w:i/>
-          <w:iCs/>
-          <w:lang w:val="pt-BR"/>
-        </w:rPr>
-        <w:t>criar um novo</w:t>
-      </w:r>
-      <w:proofErr w:type="gramEnd"/>
-      <w:r>
-        <w:rPr>
-          <w:i/>
-          <w:iCs/>
-          <w:lang w:val="pt-BR"/>
-        </w:rPr>
-        <w:t xml:space="preserve"> quadro para organizar meus projetos.</w:t>
-      </w:r>
-    </w:p>
-    <w:p>
-      <w:pPr>
-        <w:numPr>
-          <w:ilvl w:val="1"/>
-          <w:numId w:val="3"/>
-        </w:numPr>
-        <w:rPr>
+          <w:sz w:val="48"/>
+          <w:szCs w:val="48"/>
           <w:lang w:val="pt-BR"/>
         </w:rPr>
       </w:pPr>
@@ -443,9 +678,131 @@
         <w:rPr>
           <w:b/>
           <w:bCs/>
-          <w:lang w:val="pt-BR"/>
-        </w:rPr>
-        <w:t>História de Usuário 2:</w:t>
+          <w:sz w:val="48"/>
+          <w:szCs w:val="48"/>
+          <w:lang w:val="pt-BR"/>
+        </w:rPr>
+        <w:t>Regras de Negócio</w:t>
+      </w:r>
+    </w:p>
+    <w:p>
+      <w:pPr>
+        <w:rPr>
+          <w:lang w:val="pt-BR"/>
+        </w:rPr>
+      </w:pPr>
+      <w:r>
+        <w:rPr>
+          <w:lang w:val="pt-BR"/>
+        </w:rPr>
+        <w:t>RN01 – Os usuários devem cadastrar</w:t>
+      </w:r>
+      <w:r>
+        <w:rPr>
+          <w:lang w:val="pt-BR"/>
+        </w:rPr>
+        <w:t xml:space="preserve"> um e-mail para login e uma senha</w:t>
+      </w:r>
+    </w:p>
+    <w:p>
+      <w:pPr>
+        <w:rPr>
+          <w:lang w:val="pt-BR"/>
+        </w:rPr>
+      </w:pPr>
+      <w:r>
+        <w:rPr>
+          <w:lang w:val="pt-BR"/>
+        </w:rPr>
+        <w:t>RN02 – Os projetos devem possuir título e data de criação</w:t>
+      </w:r>
+      <w:r>
+        <w:rPr>
+          <w:lang w:val="pt-BR"/>
+        </w:rPr>
+        <w:t xml:space="preserve"> (descrição opcional)</w:t>
+      </w:r>
+    </w:p>
+    <w:p>
+      <w:pPr>
+        <w:rPr>
+          <w:lang w:val="pt-BR"/>
+        </w:rPr>
+      </w:pPr>
+      <w:r>
+        <w:rPr>
+          <w:lang w:val="pt-BR"/>
+        </w:rPr>
+        <w:t xml:space="preserve">RN03 – As tarefas devem possuir um projeto pai, </w:t>
+      </w:r>
+      <w:r>
+        <w:rPr>
+          <w:lang w:val="pt-BR"/>
+        </w:rPr>
+        <w:t>nome e uma data limite</w:t>
+      </w:r>
+      <w:r>
+        <w:rPr>
+          <w:lang w:val="pt-BR"/>
+        </w:rPr>
+        <w:t xml:space="preserve"> (descrição opcional)</w:t>
+      </w:r>
+    </w:p>
+    <w:p>
+      <w:pPr>
+        <w:rPr>
+          <w:lang w:val="pt-BR"/>
+        </w:rPr>
+      </w:pPr>
+      <w:r>
+        <w:rPr>
+          <w:lang w:val="pt-BR"/>
+        </w:rPr>
+        <w:t>RN04 – As tarefas devem possuir um estado definido o tempo todo</w:t>
+      </w:r>
+      <w:r>
+        <w:rPr>
+          <w:lang w:val="pt-BR"/>
+        </w:rPr>
+        <w:t xml:space="preserve"> (em dia, atrasada, suspensa ou concluída)</w:t>
+      </w:r>
+    </w:p>
+    <w:p>
+      <w:pPr>
+        <w:rPr>
+          <w:lang w:val="pt-BR"/>
+        </w:rPr>
+      </w:pPr>
+      <w:r>
+        <w:rPr>
+          <w:lang w:val="pt-BR"/>
+        </w:rPr>
+        <w:t>RN05 – Qualquer informação excluída é deletada permanentemente</w:t>
+      </w:r>
+      <w:r>
+        <w:rPr>
+          <w:lang w:val="pt-BR"/>
+        </w:rPr>
+        <w:t>, sem lixeira ou meio de recuperação</w:t>
+      </w:r>
+    </w:p>
+    <w:p>
+      <w:pPr>
+        <w:rPr>
+          <w:lang w:val="pt-BR"/>
+        </w:rPr>
+      </w:pPr>
+      <w:r>
+        <w:rPr>
+          <w:lang w:val="pt-BR"/>
+        </w:rPr>
+        <w:t xml:space="preserve">RN06 </w:t>
+      </w:r>
+      <w:r>
+        <w:rPr>
+          <w:lang w:val="pt-BR"/>
+        </w:rPr>
+        <w:t>–</w:t>
       </w:r>
       <w:r>
         <w:rPr>
@@ -455,682 +812,28 @@
       </w:r>
       <w:r>
         <w:rPr>
-          <w:i/>
-          <w:iCs/>
-          <w:lang w:val="pt-BR"/>
-        </w:rPr>
-        <w:t>Como um usuário, eu quero poder visualizar todos os meus quadros em um dashboard.</w:t>
-      </w:r>
-    </w:p>
-    <w:p>
-      <w:pPr>
-        <w:numPr>
-          <w:ilvl w:val="1"/>
-          <w:numId w:val="3"/>
-        </w:numPr>
-        <w:rPr>
-          <w:lang w:val="pt-BR"/>
-        </w:rPr>
-      </w:pPr>
-      <w:r>
-        <w:rPr>
-          <w:b/>
-          <w:bCs/>
-          <w:lang w:val="pt-BR"/>
-        </w:rPr>
-        <w:t>História de Usuário 3:</w:t>
-      </w:r>
-      <w:r>
-        <w:rPr>
-          <w:lang w:val="pt-BR"/>
-        </w:rPr>
-        <w:t xml:space="preserve"> </w:t>
-      </w:r>
-      <w:r>
-        <w:rPr>
-          <w:i/>
-          <w:iCs/>
-          <w:lang w:val="pt-BR"/>
-        </w:rPr>
-        <w:t>Como um usuário, eu quero poder arquivar um quadro que não está mais em uso.</w:t>
-      </w:r>
-    </w:p>
-    <w:p>
-      <w:pPr>
-        <w:numPr>
-          <w:ilvl w:val="0"/>
-          <w:numId w:val="3"/>
-        </w:numPr>
-      </w:pPr>
-      <w:r>
-        <w:rPr>
-          <w:b/>
-          <w:bCs/>
-        </w:rPr>
-        <w:t xml:space="preserve">Outros </w:t>
-      </w:r>
-      <w:proofErr w:type="spellStart"/>
-      <w:r>
-        <w:rPr>
-          <w:b/>
-          <w:bCs/>
-        </w:rPr>
-        <w:t>Épicos</w:t>
-      </w:r>
-      <w:proofErr w:type="spellEnd"/>
-      <w:r>
-        <w:rPr>
-          <w:b/>
-          <w:bCs/>
-        </w:rPr>
-        <w:t xml:space="preserve"> a </w:t>
-      </w:r>
-      <w:proofErr w:type="spellStart"/>
-      <w:r>
-        <w:rPr>
-          <w:b/>
-          <w:bCs/>
-        </w:rPr>
-        <w:t>Considerar</w:t>
-      </w:r>
-      <w:proofErr w:type="spellEnd"/>
-      <w:r>
-        <w:rPr>
-          <w:b/>
-          <w:bCs/>
-        </w:rPr>
-        <w:t>:</w:t>
-      </w:r>
-    </w:p>
-    <w:p>
-      <w:pPr>
-        <w:numPr>
-          <w:ilvl w:val="1"/>
-          <w:numId w:val="3"/>
-        </w:numPr>
-      </w:pPr>
-      <w:proofErr w:type="spellStart"/>
-      <w:r>
-        <w:t>Gerenciamento</w:t>
-      </w:r>
-      <w:proofErr w:type="spellEnd"/>
-      <w:r>
-        <w:t xml:space="preserve"> de </w:t>
-      </w:r>
-      <w:proofErr w:type="spellStart"/>
-      <w:r>
-        <w:t>Listas</w:t>
-      </w:r>
-      <w:proofErr w:type="spellEnd"/>
-    </w:p>
-    <w:p>
-      <w:pPr>
-        <w:numPr>
-          <w:ilvl w:val="1"/>
-          <w:numId w:val="3"/>
-        </w:numPr>
-        <w:rPr>
-          <w:lang w:val="pt-BR"/>
-        </w:rPr>
-      </w:pPr>
-      <w:r>
-        <w:rPr>
-          <w:lang w:val="pt-BR"/>
-        </w:rPr>
-        <w:t>Gerenciamento de Cartões (incluindo descrições, datas de entrega, checklists, anexos, comentários)</w:t>
-      </w:r>
-    </w:p>
-    <w:p>
-      <w:pPr>
-        <w:numPr>
-          <w:ilvl w:val="1"/>
-          <w:numId w:val="3"/>
-        </w:numPr>
-        <w:rPr>
-          <w:lang w:val="pt-BR"/>
-        </w:rPr>
-      </w:pPr>
-      <w:r>
-        <w:rPr>
-          <w:lang w:val="pt-BR"/>
-        </w:rPr>
-        <w:lastRenderedPageBreak/>
-        <w:t>Gerenciamento de Usuários e Colaboração (convidar membros, atribuir cartões)</w:t>
-      </w:r>
-    </w:p>
-    <w:p>
-      <w:pPr>
-        <w:numPr>
-          <w:ilvl w:val="1"/>
-          <w:numId w:val="3"/>
-        </w:numPr>
-        <w:rPr>
-          <w:lang w:val="pt-BR"/>
-        </w:rPr>
-      </w:pPr>
-      <w:r>
-        <w:rPr>
-          <w:lang w:val="pt-BR"/>
-        </w:rPr>
-        <w:t>Autenticação de Usuário (cadastro, login, logout)</w:t>
-      </w:r>
-    </w:p>
-    <w:p>
-      <w:pPr>
-        <w:numPr>
-          <w:ilvl w:val="1"/>
-          <w:numId w:val="3"/>
-        </w:numPr>
-      </w:pPr>
-      <w:proofErr w:type="spellStart"/>
-      <w:r>
-        <w:t>Busca</w:t>
-      </w:r>
-      <w:proofErr w:type="spellEnd"/>
-      <w:r>
-        <w:t xml:space="preserve"> e </w:t>
-      </w:r>
-      <w:proofErr w:type="spellStart"/>
-      <w:r>
-        <w:t>Filtros</w:t>
-      </w:r>
-      <w:proofErr w:type="spellEnd"/>
-    </w:p>
-    <w:p>
-      <w:pPr>
-        <w:rPr>
-          <w:b/>
-          <w:bCs/>
-          <w:lang w:val="pt-BR"/>
-        </w:rPr>
-      </w:pPr>
-      <w:r>
-        <w:rPr>
-          <w:b/>
-          <w:bCs/>
-          <w:lang w:val="pt-BR"/>
-        </w:rPr>
-        <w:t>Diagramas de Caso de Uso:</w:t>
-      </w:r>
-    </w:p>
-    <w:p>
-      <w:pPr>
-        <w:rPr>
-          <w:lang w:val="pt-BR"/>
-        </w:rPr>
-      </w:pPr>
-      <w:r>
-        <w:rPr>
-          <w:lang w:val="pt-BR"/>
-        </w:rPr>
-        <w:t>Para uma representação visual das interações do usuário com o sistema, crie diagramas de caso de uso. Eles são excelentes para ilustrar as funcionalidades de forma clara.</w:t>
-      </w:r>
-    </w:p>
-    <w:p>
-      <w:pPr>
-        <w:numPr>
-          <w:ilvl w:val="0"/>
-          <w:numId w:val="4"/>
-        </w:numPr>
-      </w:pPr>
-      <w:proofErr w:type="spellStart"/>
-      <w:r>
-        <w:rPr>
-          <w:b/>
-          <w:bCs/>
-        </w:rPr>
-        <w:t>Atores</w:t>
-      </w:r>
-      <w:proofErr w:type="spellEnd"/>
-      <w:r>
-        <w:rPr>
-          <w:b/>
-          <w:bCs/>
-        </w:rPr>
-        <w:t>:</w:t>
-      </w:r>
-      <w:r>
-        <w:t xml:space="preserve"> </w:t>
-      </w:r>
-      <w:proofErr w:type="spellStart"/>
-      <w:r>
-        <w:t>Usuário</w:t>
-      </w:r>
-      <w:proofErr w:type="spellEnd"/>
-      <w:r>
-        <w:t xml:space="preserve">, </w:t>
-      </w:r>
-      <w:proofErr w:type="spellStart"/>
-      <w:r>
-        <w:t>Administrador</w:t>
-      </w:r>
-      <w:proofErr w:type="spellEnd"/>
-      <w:r>
-        <w:t>.</w:t>
-      </w:r>
-    </w:p>
-    <w:p>
-      <w:pPr>
-        <w:numPr>
-          <w:ilvl w:val="0"/>
-          <w:numId w:val="4"/>
-        </w:numPr>
-        <w:rPr>
-          <w:lang w:val="pt-BR"/>
-        </w:rPr>
-      </w:pPr>
-      <w:r>
-        <w:rPr>
-          <w:b/>
-          <w:bCs/>
-          <w:lang w:val="pt-BR"/>
-        </w:rPr>
-        <w:t>Casos de Uso:</w:t>
-      </w:r>
-      <w:r>
-        <w:rPr>
-          <w:lang w:val="pt-BR"/>
-        </w:rPr>
-        <w:t xml:space="preserve"> Criar Quadro, Mover Cartão, Adicionar Comentário, Convidar </w:t>
-      </w:r>
-      <w:proofErr w:type="gramStart"/>
-      <w:r>
-        <w:rPr>
-          <w:lang w:val="pt-BR"/>
-        </w:rPr>
-        <w:t>Membro, etc.</w:t>
-      </w:r>
-      <w:proofErr w:type="gramEnd"/>
-    </w:p>
-    <w:p>
-      <w:pPr>
-        <w:rPr>
-          <w:b/>
-          <w:bCs/>
-          <w:lang w:val="pt-BR"/>
-        </w:rPr>
-      </w:pPr>
-      <w:r>
-        <w:rPr>
-          <w:b/>
-          <w:bCs/>
-          <w:lang w:val="pt-BR"/>
-        </w:rPr>
-        <w:t>Requisitos Não Funcionais:</w:t>
-      </w:r>
-    </w:p>
-    <w:p>
-      <w:pPr>
-        <w:rPr>
-          <w:lang w:val="pt-BR"/>
-        </w:rPr>
-      </w:pPr>
-      <w:r>
-        <w:rPr>
-          <w:lang w:val="pt-BR"/>
-        </w:rPr>
-        <w:t>Descreva as qualidades do sistema, como desempenho, segurança e usabilidade.</w:t>
-      </w:r>
-    </w:p>
-    <w:p>
-      <w:pPr>
-        <w:numPr>
-          <w:ilvl w:val="0"/>
-          <w:numId w:val="5"/>
-        </w:numPr>
-        <w:rPr>
-          <w:lang w:val="pt-BR"/>
-        </w:rPr>
-      </w:pPr>
-      <w:r>
-        <w:rPr>
-          <w:b/>
-          <w:bCs/>
-          <w:lang w:val="pt-BR"/>
-        </w:rPr>
-        <w:t>Desempenho:</w:t>
-      </w:r>
-      <w:r>
-        <w:rPr>
-          <w:lang w:val="pt-BR"/>
-        </w:rPr>
-        <w:t xml:space="preserve"> O tempo de carregamento dos quadros não deve exceder X segundos.</w:t>
-      </w:r>
-    </w:p>
-    <w:p>
-      <w:pPr>
-        <w:numPr>
-          <w:ilvl w:val="0"/>
-          <w:numId w:val="5"/>
-        </w:numPr>
-        <w:rPr>
-          <w:lang w:val="pt-BR"/>
-        </w:rPr>
-      </w:pPr>
-      <w:r>
-        <w:rPr>
-          <w:b/>
-          <w:bCs/>
-          <w:lang w:val="pt-BR"/>
-        </w:rPr>
-        <w:t>Usabilidade:</w:t>
-      </w:r>
-      <w:r>
-        <w:rPr>
-          <w:lang w:val="pt-BR"/>
-        </w:rPr>
-        <w:t xml:space="preserve"> A interface deve ser intuitiva, permitindo que um novo usuário crie um cartão em menos de Y cliques.</w:t>
-      </w:r>
-    </w:p>
-    <w:p>
-      <w:pPr>
-        <w:numPr>
-          <w:ilvl w:val="0"/>
-          <w:numId w:val="5"/>
-        </w:numPr>
-        <w:rPr>
-          <w:lang w:val="pt-BR"/>
-        </w:rPr>
-      </w:pPr>
-      <w:r>
-        <w:rPr>
-          <w:b/>
-          <w:bCs/>
-          <w:lang w:val="pt-BR"/>
-        </w:rPr>
-        <w:t>Segurança:</w:t>
-      </w:r>
-      <w:r>
-        <w:rPr>
-          <w:lang w:val="pt-BR"/>
-        </w:rPr>
-        <w:t xml:space="preserve"> As senhas dos usuários devem ser armazenadas de forma criptografada.</w:t>
-      </w:r>
-    </w:p>
-    <w:p>
-      <w:pPr>
-        <w:numPr>
-          <w:ilvl w:val="0"/>
-          <w:numId w:val="5"/>
-        </w:numPr>
-        <w:rPr>
-          <w:lang w:val="pt-BR"/>
-        </w:rPr>
-      </w:pPr>
-      <w:r>
-        <w:rPr>
-          <w:b/>
-          <w:bCs/>
-          <w:lang w:val="pt-BR"/>
-        </w:rPr>
-        <w:t>Compatibilidade:</w:t>
-      </w:r>
-      <w:r>
-        <w:rPr>
-          <w:lang w:val="pt-BR"/>
-        </w:rPr>
-        <w:t xml:space="preserve"> O sistema deve ser compatível com os navegadores Chrome, Firefox e Safari.</w:t>
+          <w:lang w:val="pt-BR"/>
+        </w:rPr>
+        <w:t>As notificações devem ser enviadas e tempo real ao usuário</w:t>
+      </w:r>
+      <w:r>
+        <w:rPr>
+          <w:lang w:val="pt-BR"/>
+        </w:rPr>
+        <w:t xml:space="preserve"> baseado no tempo decidido por ele (caso não haja interação do usuário o tempo padrão é de </w:t>
+      </w:r>
+      <w:r>
+        <w:rPr>
+          <w:lang w:val="pt-BR"/>
+        </w:rPr>
+        <w:t>1 vez ao dia às 00:00h)</w:t>
       </w:r>
     </w:p>
     <w:p>
       <w:r>
         <w:pict w14:anchorId="281614BA">
-          <v:rect id="_x0000_i1075" style="width:0;height:1.5pt" o:hralign="center" o:hrstd="t" o:hr="t" fillcolor="#a0a0a0" stroked="f"/>
+          <v:rect id="_x0000_i1025" style="width:0;height:1.5pt" o:hralign="center" o:hrstd="t" o:hr="t" fillcolor="#a0a0a0" stroked="f"/>
         </w:pict>
-      </w:r>
-    </w:p>
-    <w:p>
-      <w:pPr>
-        <w:rPr>
-          <w:b/>
-          <w:bCs/>
-          <w:lang w:val="pt-BR"/>
-        </w:rPr>
-      </w:pPr>
-      <w:r>
-        <w:rPr>
-          <w:b/>
-          <w:bCs/>
-          <w:lang w:val="pt-BR"/>
-        </w:rPr>
-        <w:t>Passo 3: Design e Arquitetura</w:t>
-      </w:r>
-    </w:p>
-    <w:p>
-      <w:pPr>
-        <w:rPr>
-          <w:lang w:val="pt-BR"/>
-        </w:rPr>
-      </w:pPr>
-      <w:r>
-        <w:rPr>
-          <w:lang w:val="pt-BR"/>
-        </w:rPr>
-        <w:t>Nesta seção, você apresentará o design visual e a estrutura técnica do seu software.</w:t>
-      </w:r>
-    </w:p>
-    <w:p>
-      <w:pPr>
-        <w:rPr>
-          <w:b/>
-          <w:bCs/>
-          <w:lang w:val="pt-BR"/>
-        </w:rPr>
-      </w:pPr>
-      <w:r>
-        <w:rPr>
-          <w:b/>
-          <w:bCs/>
-          <w:lang w:val="pt-BR"/>
-        </w:rPr>
-        <w:t>Design de Interface e Experiência do Usuário (UI/UX):</w:t>
-      </w:r>
-    </w:p>
-    <w:p>
-      <w:pPr>
-        <w:rPr>
-          <w:lang w:val="pt-BR"/>
-        </w:rPr>
-      </w:pPr>
-      <w:r>
-        <w:rPr>
-          <w:lang w:val="pt-BR"/>
-        </w:rPr>
-        <w:t>Como seu projeto é visual, esta é uma parte crucial da documentação.</w:t>
-      </w:r>
-    </w:p>
-    <w:p>
-      <w:pPr>
-        <w:numPr>
-          <w:ilvl w:val="0"/>
-          <w:numId w:val="6"/>
-        </w:numPr>
-        <w:rPr>
-          <w:lang w:val="pt-BR"/>
-        </w:rPr>
-      </w:pPr>
-      <w:proofErr w:type="spellStart"/>
-      <w:r>
-        <w:rPr>
-          <w:b/>
-          <w:bCs/>
-          <w:lang w:val="pt-BR"/>
-        </w:rPr>
-        <w:t>Wireframes</w:t>
-      </w:r>
-      <w:proofErr w:type="spellEnd"/>
-      <w:r>
-        <w:rPr>
-          <w:b/>
-          <w:bCs/>
-          <w:lang w:val="pt-BR"/>
-        </w:rPr>
-        <w:t>:</w:t>
-      </w:r>
-      <w:r>
-        <w:rPr>
-          <w:lang w:val="pt-BR"/>
-        </w:rPr>
-        <w:t xml:space="preserve"> Esboços de baixa fidelidade das telas principais para estruturar a disposição dos elementos.</w:t>
-      </w:r>
-    </w:p>
-    <w:p>
-      <w:pPr>
-        <w:numPr>
-          <w:ilvl w:val="0"/>
-          <w:numId w:val="6"/>
-        </w:numPr>
-      </w:pPr>
-      <w:proofErr w:type="spellStart"/>
-      <w:r>
-        <w:rPr>
-          <w:b/>
-          <w:bCs/>
-          <w:lang w:val="pt-BR"/>
-        </w:rPr>
-        <w:lastRenderedPageBreak/>
-        <w:t>Mockups</w:t>
-      </w:r>
-      <w:proofErr w:type="spellEnd"/>
-      <w:r>
-        <w:rPr>
-          <w:b/>
-          <w:bCs/>
-          <w:lang w:val="pt-BR"/>
-        </w:rPr>
-        <w:t>:</w:t>
-      </w:r>
-      <w:r>
-        <w:rPr>
-          <w:lang w:val="pt-BR"/>
-        </w:rPr>
-        <w:t xml:space="preserve"> Designs de média a alta fidelidade que mostram a aparência visual do software, incluindo cores, fontes e ícones. </w:t>
-      </w:r>
-      <w:r>
-        <w:t xml:space="preserve">Para </w:t>
-      </w:r>
-      <w:proofErr w:type="spellStart"/>
-      <w:r>
-        <w:t>cada</w:t>
-      </w:r>
-      <w:proofErr w:type="spellEnd"/>
-      <w:r>
-        <w:t xml:space="preserve"> </w:t>
-      </w:r>
-      <w:proofErr w:type="spellStart"/>
-      <w:r>
-        <w:t>tela</w:t>
-      </w:r>
-      <w:proofErr w:type="spellEnd"/>
-      <w:r>
-        <w:t xml:space="preserve"> </w:t>
-      </w:r>
-      <w:proofErr w:type="spellStart"/>
-      <w:r>
-        <w:t>idealizada</w:t>
-      </w:r>
-      <w:proofErr w:type="spellEnd"/>
-      <w:r>
-        <w:t xml:space="preserve">, </w:t>
-      </w:r>
-      <w:proofErr w:type="spellStart"/>
-      <w:r>
-        <w:t>apresente</w:t>
-      </w:r>
-      <w:proofErr w:type="spellEnd"/>
-      <w:r>
-        <w:t xml:space="preserve"> o mockup </w:t>
-      </w:r>
-      <w:proofErr w:type="spellStart"/>
-      <w:r>
-        <w:t>correspondente</w:t>
-      </w:r>
-      <w:proofErr w:type="spellEnd"/>
-      <w:r>
-        <w:t>.</w:t>
-      </w:r>
-    </w:p>
-    <w:p>
-      <w:pPr>
-        <w:numPr>
-          <w:ilvl w:val="0"/>
-          <w:numId w:val="6"/>
-        </w:numPr>
-        <w:rPr>
-          <w:lang w:val="pt-BR"/>
-        </w:rPr>
-      </w:pPr>
-      <w:r>
-        <w:rPr>
-          <w:b/>
-          <w:bCs/>
-          <w:lang w:val="pt-BR"/>
-        </w:rPr>
-        <w:t>Protótipos (Opcional):</w:t>
-      </w:r>
-      <w:r>
-        <w:rPr>
-          <w:lang w:val="pt-BR"/>
-        </w:rPr>
-        <w:t xml:space="preserve"> Se possível, crie um protótipo interativo (usando ferramentas como </w:t>
-      </w:r>
-      <w:proofErr w:type="spellStart"/>
-      <w:r>
-        <w:rPr>
-          <w:lang w:val="pt-BR"/>
-        </w:rPr>
-        <w:t>Figma</w:t>
-      </w:r>
-      <w:proofErr w:type="spellEnd"/>
-      <w:r>
-        <w:rPr>
-          <w:lang w:val="pt-BR"/>
-        </w:rPr>
-        <w:t xml:space="preserve">, Adobe XD ou </w:t>
-      </w:r>
-      <w:proofErr w:type="spellStart"/>
-      <w:r>
-        <w:rPr>
-          <w:lang w:val="pt-BR"/>
-        </w:rPr>
-        <w:t>InVision</w:t>
-      </w:r>
-      <w:proofErr w:type="spellEnd"/>
-      <w:r>
-        <w:rPr>
-          <w:lang w:val="pt-BR"/>
-        </w:rPr>
-        <w:t>) para demonstrar o fluxo de navegação.</w:t>
-      </w:r>
-    </w:p>
-    <w:p>
-      <w:pPr>
-        <w:rPr>
-          <w:b/>
-          <w:bCs/>
-          <w:lang w:val="pt-BR"/>
-        </w:rPr>
-      </w:pPr>
-      <w:r>
-        <w:rPr>
-          <w:b/>
-          <w:bCs/>
-          <w:lang w:val="pt-BR"/>
-        </w:rPr>
-        <w:t>Arquitetura do Software:</w:t>
-      </w:r>
-    </w:p>
-    <w:p>
-      <w:pPr>
-        <w:rPr>
-          <w:lang w:val="pt-BR"/>
-        </w:rPr>
-      </w:pPr>
-      <w:r>
-        <w:rPr>
-          <w:lang w:val="pt-BR"/>
-        </w:rPr>
-        <w:t>Descreva a organização técnica do seu sistema.</w:t>
       </w:r>
     </w:p>
     <w:p>
@@ -1140,210 +843,6 @@
           <w:numId w:val="7"/>
         </w:numPr>
         <w:rPr>
-          <w:lang w:val="pt-BR"/>
-        </w:rPr>
-      </w:pPr>
-      <w:r>
-        <w:rPr>
-          <w:b/>
-          <w:bCs/>
-          <w:lang w:val="pt-BR"/>
-        </w:rPr>
-        <w:t>Diagrama de Arquitetura:</w:t>
-      </w:r>
-      <w:r>
-        <w:rPr>
-          <w:lang w:val="pt-BR"/>
-        </w:rPr>
-        <w:t xml:space="preserve"> Um diagrama de alto nível que mostra os principais componentes do sistema (</w:t>
-      </w:r>
-      <w:proofErr w:type="spellStart"/>
-      <w:r>
-        <w:rPr>
-          <w:lang w:val="pt-BR"/>
-        </w:rPr>
-        <w:t>ex</w:t>
-      </w:r>
-      <w:proofErr w:type="spellEnd"/>
-      <w:r>
-        <w:rPr>
-          <w:lang w:val="pt-BR"/>
-        </w:rPr>
-        <w:t xml:space="preserve">: </w:t>
-      </w:r>
-      <w:proofErr w:type="spellStart"/>
-      <w:r>
-        <w:rPr>
-          <w:lang w:val="pt-BR"/>
-        </w:rPr>
-        <w:t>frontend</w:t>
-      </w:r>
-      <w:proofErr w:type="spellEnd"/>
-      <w:r>
-        <w:rPr>
-          <w:lang w:val="pt-BR"/>
-        </w:rPr>
-        <w:t xml:space="preserve">, </w:t>
-      </w:r>
-      <w:proofErr w:type="spellStart"/>
-      <w:r>
-        <w:rPr>
-          <w:lang w:val="pt-BR"/>
-        </w:rPr>
-        <w:t>backend</w:t>
-      </w:r>
-      <w:proofErr w:type="spellEnd"/>
-      <w:r>
-        <w:rPr>
-          <w:lang w:val="pt-BR"/>
-        </w:rPr>
-        <w:t>, banco de dados) e como eles se comunicam.</w:t>
-      </w:r>
-    </w:p>
-    <w:p>
-      <w:pPr>
-        <w:numPr>
-          <w:ilvl w:val="0"/>
-          <w:numId w:val="7"/>
-        </w:numPr>
-        <w:rPr>
-          <w:lang w:val="pt-BR"/>
-        </w:rPr>
-      </w:pPr>
-      <w:r>
-        <w:rPr>
-          <w:b/>
-          <w:bCs/>
-          <w:lang w:val="pt-BR"/>
-        </w:rPr>
-        <w:t>Tecnologias Utilizadas (Tech Stack):</w:t>
-      </w:r>
-      <w:r>
-        <w:rPr>
-          <w:lang w:val="pt-BR"/>
-        </w:rPr>
-        <w:t xml:space="preserve"> Liste as linguagens de programação, frameworks e bancos de dados que você planeja usar (ou usou). (</w:t>
-      </w:r>
-      <w:proofErr w:type="spellStart"/>
-      <w:r>
-        <w:rPr>
-          <w:lang w:val="pt-BR"/>
-        </w:rPr>
-        <w:t>Ex</w:t>
-      </w:r>
-      <w:proofErr w:type="spellEnd"/>
-      <w:r>
-        <w:rPr>
-          <w:lang w:val="pt-BR"/>
-        </w:rPr>
-        <w:t xml:space="preserve">: </w:t>
-      </w:r>
-      <w:proofErr w:type="spellStart"/>
-      <w:r>
-        <w:rPr>
-          <w:lang w:val="pt-BR"/>
-        </w:rPr>
-        <w:t>Frontend</w:t>
-      </w:r>
-      <w:proofErr w:type="spellEnd"/>
-      <w:r>
-        <w:rPr>
-          <w:lang w:val="pt-BR"/>
-        </w:rPr>
-        <w:t xml:space="preserve">: </w:t>
-      </w:r>
-      <w:proofErr w:type="spellStart"/>
-      <w:r>
-        <w:rPr>
-          <w:lang w:val="pt-BR"/>
-        </w:rPr>
-        <w:t>React</w:t>
-      </w:r>
-      <w:proofErr w:type="spellEnd"/>
-      <w:r>
-        <w:rPr>
-          <w:lang w:val="pt-BR"/>
-        </w:rPr>
-        <w:t xml:space="preserve">; </w:t>
-      </w:r>
-      <w:proofErr w:type="spellStart"/>
-      <w:r>
-        <w:rPr>
-          <w:lang w:val="pt-BR"/>
-        </w:rPr>
-        <w:t>Backend</w:t>
-      </w:r>
-      <w:proofErr w:type="spellEnd"/>
-      <w:r>
-        <w:rPr>
-          <w:lang w:val="pt-BR"/>
-        </w:rPr>
-        <w:t xml:space="preserve">: Node.js com Express; Banco de Dados: </w:t>
-      </w:r>
-      <w:proofErr w:type="spellStart"/>
-      <w:r>
-        <w:rPr>
-          <w:lang w:val="pt-BR"/>
-        </w:rPr>
-        <w:t>MongoDB</w:t>
-      </w:r>
-      <w:proofErr w:type="spellEnd"/>
-      <w:r>
-        <w:rPr>
-          <w:lang w:val="pt-BR"/>
-        </w:rPr>
-        <w:t>).</w:t>
-      </w:r>
-    </w:p>
-    <w:p>
-      <w:pPr>
-        <w:numPr>
-          <w:ilvl w:val="0"/>
-          <w:numId w:val="7"/>
-        </w:numPr>
-        <w:rPr>
-          <w:lang w:val="pt-BR"/>
-        </w:rPr>
-      </w:pPr>
-      <w:r>
-        <w:rPr>
-          <w:b/>
-          <w:bCs/>
-          <w:lang w:val="pt-BR"/>
-        </w:rPr>
-        <w:t>Estrutura do Banco de Dados:</w:t>
-      </w:r>
-      <w:r>
-        <w:rPr>
-          <w:lang w:val="pt-BR"/>
-        </w:rPr>
-        <w:t xml:space="preserve"> Apresente um diagrama entidade-relacionamento (DER) ou um modelo de dados que descreva as tabelas (ou coleções) e seus relacionamentos (</w:t>
-      </w:r>
-      <w:proofErr w:type="spellStart"/>
-      <w:r>
-        <w:rPr>
-          <w:lang w:val="pt-BR"/>
-        </w:rPr>
-        <w:t>ex</w:t>
-      </w:r>
-      <w:proofErr w:type="spellEnd"/>
-      <w:r>
-        <w:rPr>
-          <w:lang w:val="pt-BR"/>
-        </w:rPr>
-        <w:t>: Usuários, Quadros, Listas, Cartões).</w:t>
-      </w:r>
-    </w:p>
-    <w:p>
-      <w:r>
-        <w:pict w14:anchorId="7225F756">
-          <v:rect id="_x0000_i1076" style="width:0;height:1.5pt" o:hralign="center" o:hrstd="t" o:hr="t" fillcolor="#a0a0a0" stroked="f"/>
-        </w:pict>
-      </w:r>
-    </w:p>
-    <w:p>
-      <w:pPr>
-        <w:rPr>
           <w:b/>
           <w:bCs/>
           <w:lang w:val="pt-BR"/>
@@ -1418,21 +917,7 @@
         <w:rPr>
           <w:lang w:val="pt-BR"/>
         </w:rPr>
-        <w:t xml:space="preserve"> Tutoriais passo a passo com </w:t>
-      </w:r>
-      <w:proofErr w:type="spellStart"/>
-      <w:r>
-        <w:rPr>
-          <w:lang w:val="pt-BR"/>
-        </w:rPr>
-        <w:t>screenshots</w:t>
-      </w:r>
-      <w:proofErr w:type="spellEnd"/>
-      <w:r>
-        <w:rPr>
-          <w:lang w:val="pt-BR"/>
-        </w:rPr>
-        <w:t xml:space="preserve"> sobre como:</w:t>
+        <w:t xml:space="preserve"> Tutoriais passo a passo com screenshots sobre como:</w:t>
       </w:r>
     </w:p>
     <w:p>
@@ -1442,29 +927,8 @@
           <w:numId w:val="8"/>
         </w:numPr>
       </w:pPr>
-      <w:proofErr w:type="spellStart"/>
-      <w:r>
-        <w:t>Criar</w:t>
-      </w:r>
-      <w:proofErr w:type="spellEnd"/>
-      <w:r>
-        <w:t xml:space="preserve"> e </w:t>
-      </w:r>
-      <w:proofErr w:type="spellStart"/>
-      <w:r>
-        <w:t>gerenciar</w:t>
-      </w:r>
-      <w:proofErr w:type="spellEnd"/>
-      <w:r>
-        <w:t xml:space="preserve"> </w:t>
-      </w:r>
-      <w:proofErr w:type="spellStart"/>
-      <w:r>
-        <w:t>quadros</w:t>
-      </w:r>
-      <w:proofErr w:type="spellEnd"/>
-      <w:r>
-        <w:t>.</w:t>
+      <w:r>
+        <w:t>Criar e gerenciar quadros.</w:t>
       </w:r>
     </w:p>
     <w:p>
@@ -1498,21 +962,7 @@
         <w:rPr>
           <w:lang w:val="pt-BR"/>
         </w:rPr>
-        <w:t xml:space="preserve">Criar e detalhar cartões (adicionar descrição, data de </w:t>
-      </w:r>
-      <w:proofErr w:type="gramStart"/>
-      <w:r>
-        <w:rPr>
-          <w:lang w:val="pt-BR"/>
-        </w:rPr>
-        <w:t>entrega, etc.</w:t>
-      </w:r>
-      <w:proofErr w:type="gramEnd"/>
-      <w:r>
-        <w:rPr>
-          <w:lang w:val="pt-BR"/>
-        </w:rPr>
-        <w:t>).</w:t>
+        <w:t>Criar e detalhar cartões (adicionar descrição, data de entrega, etc.).</w:t>
       </w:r>
     </w:p>
     <w:p>
@@ -1534,8 +984,9 @@
     </w:p>
     <w:p>
       <w:r>
+        <w:lastRenderedPageBreak/>
         <w:pict w14:anchorId="358EA14B">
-          <v:rect id="_x0000_i1077" style="width:0;height:1.5pt" o:hralign="center" o:hrstd="t" o:hr="t" fillcolor="#a0a0a0" stroked="f"/>
+          <v:rect id="_x0000_i1027" style="width:0;height:1.5pt" o:hralign="center" o:hrstd="t" o:hr="t" fillcolor="#a0a0a0" stroked="f"/>
         </w:pict>
       </w:r>
     </w:p>
@@ -1553,38 +1004,19 @@
           <w:bCs/>
           <w:lang w:val="pt-BR"/>
         </w:rPr>
-        <w:t xml:space="preserve">Passo 5: Documentação Técnica (Opcional, </w:t>
-      </w:r>
-      <w:proofErr w:type="gramStart"/>
-      <w:r>
-        <w:rPr>
-          <w:b/>
-          <w:bCs/>
-          <w:lang w:val="pt-BR"/>
-        </w:rPr>
-        <w:t>mas Recomendado</w:t>
-      </w:r>
-      <w:proofErr w:type="gramEnd"/>
-      <w:r>
-        <w:rPr>
-          <w:b/>
-          <w:bCs/>
-          <w:lang w:val="pt-BR"/>
-        </w:rPr>
-        <w:t>)</w:t>
-      </w:r>
-    </w:p>
-    <w:p>
-      <w:pPr>
-        <w:rPr>
-          <w:lang w:val="pt-BR"/>
-        </w:rPr>
-      </w:pPr>
-      <w:r>
-        <w:rPr>
-          <w:lang w:val="pt-BR"/>
-        </w:rPr>
-        <w:lastRenderedPageBreak/>
+        <w:t>Passo 5: Documentação Técnica (Opcional, mas Recomendado)</w:t>
+      </w:r>
+    </w:p>
+    <w:p>
+      <w:pPr>
+        <w:rPr>
+          <w:lang w:val="pt-BR"/>
+        </w:rPr>
+      </w:pPr>
+      <w:r>
+        <w:rPr>
+          <w:lang w:val="pt-BR"/>
+        </w:rPr>
         <w:t>Se o seu portfólio é direcionado para vagas de desenvolvimento, incluir esta seção pode ser um grande diferencial.</w:t>
       </w:r>
     </w:p>
@@ -1607,70 +1039,10 @@
         <w:rPr>
           <w:lang w:val="pt-BR"/>
         </w:rPr>
-        <w:t xml:space="preserve"> Se o seu projeto possui uma API </w:t>
-      </w:r>
-      <w:proofErr w:type="spellStart"/>
-      <w:r>
-        <w:rPr>
-          <w:lang w:val="pt-BR"/>
-        </w:rPr>
-        <w:t>RESTful</w:t>
-      </w:r>
-      <w:proofErr w:type="spellEnd"/>
-      <w:r>
-        <w:rPr>
-          <w:lang w:val="pt-BR"/>
-        </w:rPr>
-        <w:t xml:space="preserve">, documente os principais </w:t>
-      </w:r>
-      <w:proofErr w:type="spellStart"/>
-      <w:r>
-        <w:rPr>
-          <w:lang w:val="pt-BR"/>
-        </w:rPr>
-        <w:t>endpoints</w:t>
-      </w:r>
-      <w:proofErr w:type="spellEnd"/>
-      <w:r>
-        <w:rPr>
-          <w:lang w:val="pt-BR"/>
-        </w:rPr>
-        <w:t xml:space="preserve">, os métodos HTTP, os parâmetros esperados e os exemplos de resposta. </w:t>
-      </w:r>
-      <w:r>
-        <w:t xml:space="preserve">Ferramentas </w:t>
-      </w:r>
-      <w:proofErr w:type="spellStart"/>
-      <w:r>
-        <w:t>como</w:t>
-      </w:r>
-      <w:proofErr w:type="spellEnd"/>
-      <w:r>
-        <w:t xml:space="preserve"> Swagger/</w:t>
-      </w:r>
-      <w:proofErr w:type="spellStart"/>
-      <w:r>
-        <w:t>OpenAPI</w:t>
-      </w:r>
-      <w:proofErr w:type="spellEnd"/>
-      <w:r>
-        <w:t xml:space="preserve"> </w:t>
-      </w:r>
-      <w:proofErr w:type="spellStart"/>
-      <w:r>
-        <w:t>podem</w:t>
-      </w:r>
-      <w:proofErr w:type="spellEnd"/>
-      <w:r>
-        <w:t xml:space="preserve"> ser </w:t>
-      </w:r>
-      <w:proofErr w:type="spellStart"/>
-      <w:r>
-        <w:t>utilizadas</w:t>
-      </w:r>
-      <w:proofErr w:type="spellEnd"/>
-      <w:r>
-        <w:t>.</w:t>
+        <w:t xml:space="preserve"> Se o seu projeto possui uma API RESTful, documente os principais endpoints, os métodos HTTP, os parâmetros esperados e os exemplos de resposta. </w:t>
+      </w:r>
+      <w:r>
+        <w:t>Ferramentas como Swagger/OpenAPI podem ser utilizadas.</w:t>
       </w:r>
     </w:p>
     <w:p>

</xml_diff>